<commit_message>
examples and notes of day 3
</commit_message>
<xml_diff>
--- a/RESTful API Notes.docx
+++ b/RESTful API Notes.docx
@@ -1292,6 +1292,9 @@
         <w:ind w:left="0" w:firstLine="0"/>
       </w:pPr>
       <w:r>
+        <w:rPr>
+          <w:noProof/>
+        </w:rPr>
         <w:lastRenderedPageBreak/>
         <w:drawing>
           <wp:inline distT="0" distB="0" distL="0" distR="0" wp14:anchorId="168A1F6D" wp14:editId="7B603AF0">
@@ -1346,6 +1349,9 @@
         <w:ind w:left="0" w:firstLine="0"/>
       </w:pPr>
       <w:r>
+        <w:rPr>
+          <w:noProof/>
+        </w:rPr>
         <w:drawing>
           <wp:inline distT="0" distB="0" distL="0" distR="0" wp14:anchorId="2B62960B" wp14:editId="0022E0FF">
             <wp:extent cx="3696216" cy="2886478"/>
@@ -1502,6 +1508,9 @@
         <w:ind w:left="0" w:firstLine="0"/>
       </w:pPr>
       <w:r>
+        <w:rPr>
+          <w:noProof/>
+        </w:rPr>
         <w:drawing>
           <wp:inline distT="0" distB="0" distL="0" distR="0" wp14:anchorId="12A373CC" wp14:editId="38E22F66">
             <wp:extent cx="5943600" cy="2913380"/>
@@ -1579,6 +1588,9 @@
         <w:ind w:left="0" w:firstLine="0"/>
       </w:pPr>
       <w:r>
+        <w:rPr>
+          <w:noProof/>
+        </w:rPr>
         <w:lastRenderedPageBreak/>
         <w:drawing>
           <wp:inline distT="0" distB="0" distL="0" distR="0" wp14:anchorId="57EC49F3" wp14:editId="79B23A6B">
@@ -1633,6 +1645,9 @@
         <w:ind w:left="0" w:firstLine="0"/>
       </w:pPr>
       <w:r>
+        <w:rPr>
+          <w:noProof/>
+        </w:rPr>
         <w:drawing>
           <wp:inline distT="0" distB="0" distL="0" distR="0" wp14:anchorId="65B637DC" wp14:editId="1A89F0A7">
             <wp:extent cx="5601482" cy="1333686"/>
@@ -1723,6 +1738,9 @@
         <w:ind w:left="0" w:firstLine="0"/>
       </w:pPr>
       <w:r>
+        <w:rPr>
+          <w:noProof/>
+        </w:rPr>
         <w:lastRenderedPageBreak/>
         <w:drawing>
           <wp:inline distT="0" distB="0" distL="0" distR="0" wp14:anchorId="304E5CCE" wp14:editId="56D22CB6">
@@ -1793,6 +1811,861 @@
         <w:t>ex: /welcome/{name}</w:t>
       </w:r>
     </w:p>
+    <w:p>
+      <w:pPr>
+        <w:ind w:left="0" w:firstLine="0"/>
+      </w:pPr>
+    </w:p>
+    <w:p>
+      <w:pPr>
+        <w:ind w:left="0" w:firstLine="0"/>
+      </w:pPr>
+      <w:r>
+        <w:rPr>
+          <w:highlight w:val="yellow"/>
+        </w:rPr>
+        <w:t>Summary:</w:t>
+      </w:r>
+    </w:p>
+    <w:p>
+      <w:pPr>
+        <w:pStyle w:val="ListParagraph"/>
+        <w:numPr>
+          <w:ilvl w:val="0"/>
+          <w:numId w:val="15"/>
+        </w:numPr>
+      </w:pPr>
+      <w:r>
+        <w:t>Types of webservices</w:t>
+      </w:r>
+    </w:p>
+    <w:p>
+      <w:pPr>
+        <w:pStyle w:val="ListParagraph"/>
+        <w:numPr>
+          <w:ilvl w:val="0"/>
+          <w:numId w:val="15"/>
+        </w:numPr>
+      </w:pPr>
+      <w:r>
+        <w:t>RESTful webservices - HTTP protocols, HTTP methods, URL</w:t>
+      </w:r>
+    </w:p>
+    <w:p>
+      <w:pPr>
+        <w:pStyle w:val="ListParagraph"/>
+        <w:numPr>
+          <w:ilvl w:val="0"/>
+          <w:numId w:val="15"/>
+        </w:numPr>
+      </w:pPr>
+      <w:r>
+        <w:t>Annotations: @Path, @Produces, @GET, @POST, @PUT, @DELETE</w:t>
+      </w:r>
+    </w:p>
+    <w:p>
+      <w:pPr>
+        <w:pStyle w:val="ListParagraph"/>
+        <w:numPr>
+          <w:ilvl w:val="0"/>
+          <w:numId w:val="15"/>
+        </w:numPr>
+      </w:pPr>
+      <w:r>
+        <w:t>Front Controller -&gt; routes -&gt; Controller (Webservice)</w:t>
+      </w:r>
+    </w:p>
+    <w:p>
+      <w:pPr>
+        <w:pStyle w:val="ListParagraph"/>
+        <w:numPr>
+          <w:ilvl w:val="0"/>
+          <w:numId w:val="15"/>
+        </w:numPr>
+      </w:pPr>
+      <w:r>
+        <w:t xml:space="preserve">MVC Architecture </w:t>
+      </w:r>
+    </w:p>
+    <w:p>
+      <w:pPr>
+        <w:ind w:left="0" w:firstLine="0"/>
+      </w:pPr>
+    </w:p>
+    <w:p>
+      <w:pPr>
+        <w:ind w:left="0" w:firstLine="0"/>
+      </w:pPr>
+      <w:r>
+        <w:rPr>
+          <w:highlight w:val="yellow"/>
+        </w:rPr>
+        <w:t>Implementing the Service layer</w:t>
+      </w:r>
+    </w:p>
+    <w:p>
+      <w:pPr>
+        <w:ind w:left="0" w:firstLine="0"/>
+      </w:pPr>
+      <w:r>
+        <w:t>Service layer is going to have business logics, this will be invoked by the controller which is a webservice &amp; service layer invokes the logics written in the DAO layer where the Database logics are written</w:t>
+      </w:r>
+    </w:p>
+    <w:p>
+      <w:pPr>
+        <w:ind w:left="0" w:firstLine="0"/>
+      </w:pPr>
+      <w:r>
+        <w:rPr>
+          <w:highlight w:val="yellow"/>
+        </w:rPr>
+        <w:lastRenderedPageBreak/>
+        <w:t>Create a class ProfileServiceImpl in a com.oracle.service package</w:t>
+      </w:r>
+    </w:p>
+    <w:p>
+      <w:pPr>
+        <w:ind w:left="0" w:firstLine="0"/>
+      </w:pPr>
+      <w:r>
+        <w:drawing>
+          <wp:inline distT="0" distB="0" distL="0" distR="0" wp14:anchorId="36D316B5" wp14:editId="5B1ADE6B">
+            <wp:extent cx="5315692" cy="6163535"/>
+            <wp:effectExtent l="0" t="0" r="0" b="8890"/>
+            <wp:docPr id="2064271679" name="Picture 1"/>
+            <wp:cNvGraphicFramePr>
+              <a:graphicFrameLocks xmlns:a="http://schemas.openxmlformats.org/drawingml/2006/main" noChangeAspect="1"/>
+            </wp:cNvGraphicFramePr>
+            <a:graphic xmlns:a="http://schemas.openxmlformats.org/drawingml/2006/main">
+              <a:graphicData uri="http://schemas.openxmlformats.org/drawingml/2006/picture">
+                <pic:pic xmlns:pic="http://schemas.openxmlformats.org/drawingml/2006/picture">
+                  <pic:nvPicPr>
+                    <pic:cNvPr id="2064271679" name=""/>
+                    <pic:cNvPicPr/>
+                  </pic:nvPicPr>
+                  <pic:blipFill>
+                    <a:blip r:embed="rId19"/>
+                    <a:stretch>
+                      <a:fillRect/>
+                    </a:stretch>
+                  </pic:blipFill>
+                  <pic:spPr>
+                    <a:xfrm>
+                      <a:off x="0" y="0"/>
+                      <a:ext cx="5315692" cy="6163535"/>
+                    </a:xfrm>
+                    <a:prstGeom prst="rect">
+                      <a:avLst/>
+                    </a:prstGeom>
+                  </pic:spPr>
+                </pic:pic>
+              </a:graphicData>
+            </a:graphic>
+          </wp:inline>
+        </w:drawing>
+      </w:r>
+    </w:p>
+    <w:p>
+      <w:pPr>
+        <w:ind w:left="0" w:firstLine="0"/>
+      </w:pPr>
+      <w:r>
+        <w:rPr>
+          <w:highlight w:val="yellow"/>
+        </w:rPr>
+        <w:t>Implementing the DAO layer</w:t>
+      </w:r>
+    </w:p>
+    <w:p>
+      <w:pPr>
+        <w:ind w:left="0" w:firstLine="0"/>
+      </w:pPr>
+      <w:r>
+        <w:t>Create a class ProfileDaoImpl inside a package com.oracle.dao</w:t>
+      </w:r>
+    </w:p>
+    <w:p>
+      <w:pPr>
+        <w:ind w:left="0" w:firstLine="0"/>
+      </w:pPr>
+      <w:r>
+        <w:t>We are using Collection Framework to maintain the data, because it is dynamic in nature and it provides inbuilt methods to add, remove, iterate the data</w:t>
+      </w:r>
+    </w:p>
+    <w:p>
+      <w:pPr>
+        <w:ind w:left="0" w:firstLine="0"/>
+      </w:pPr>
+      <w:r>
+        <w:rPr>
+          <w:highlight w:val="yellow"/>
+        </w:rPr>
+        <w:lastRenderedPageBreak/>
+        <w:t>ex:</w:t>
+      </w:r>
+    </w:p>
+    <w:p>
+      <w:pPr>
+        <w:ind w:left="0" w:firstLine="0"/>
+      </w:pPr>
+      <w:r>
+        <w:t xml:space="preserve">ArrayList&lt;String&gt; al = new ArrayList&lt;String&gt;(); // this can maintain string objects </w:t>
+      </w:r>
+    </w:p>
+    <w:p>
+      <w:pPr>
+        <w:ind w:left="0" w:firstLine="0"/>
+      </w:pPr>
+      <w:r>
+        <w:t>List&lt;String&gt; al = new ArrayList&lt;String&gt;(); // valid statement</w:t>
+      </w:r>
+    </w:p>
+    <w:p>
+      <w:pPr>
+        <w:ind w:left="0" w:firstLine="0"/>
+      </w:pPr>
+      <w:r>
+        <w:t>List&lt;Profile&gt; items = new ArrayList&lt;Profile&gt;();</w:t>
+      </w:r>
+    </w:p>
+    <w:p>
+      <w:pPr>
+        <w:ind w:left="0" w:firstLine="0"/>
+      </w:pPr>
+      <w:r>
+        <w:t>Collection APIs are present in java.util package, hence you must import them</w:t>
+      </w:r>
+    </w:p>
+    <w:p>
+      <w:pPr>
+        <w:ind w:left="0" w:firstLine="0"/>
+      </w:pPr>
+      <w:r>
+        <w:rPr>
+          <w:highlight w:val="yellow"/>
+        </w:rPr>
+        <w:t xml:space="preserve">Create a Profile class </w:t>
+      </w:r>
+      <w:r>
+        <w:rPr>
+          <w:highlight w:val="yellow"/>
+        </w:rPr>
+        <w:t xml:space="preserve">in com.oracle.beans </w:t>
+      </w:r>
+      <w:r>
+        <w:rPr>
+          <w:highlight w:val="yellow"/>
+        </w:rPr>
+        <w:t>whose objects we are going to store</w:t>
+      </w:r>
+    </w:p>
+    <w:p>
+      <w:pPr>
+        <w:ind w:left="0" w:firstLine="0"/>
+      </w:pPr>
+      <w:r>
+        <w:rPr>
+          <w:highlight w:val="yellow"/>
+        </w:rPr>
+        <w:t>List of things we are going to create</w:t>
+      </w:r>
+    </w:p>
+    <w:p>
+      <w:pPr>
+        <w:pStyle w:val="ListParagraph"/>
+        <w:numPr>
+          <w:ilvl w:val="0"/>
+          <w:numId w:val="16"/>
+        </w:numPr>
+      </w:pPr>
+      <w:r>
+        <w:t>ProfileController ( already present)</w:t>
+      </w:r>
+    </w:p>
+    <w:p>
+      <w:pPr>
+        <w:pStyle w:val="ListParagraph"/>
+        <w:numPr>
+          <w:ilvl w:val="0"/>
+          <w:numId w:val="16"/>
+        </w:numPr>
+      </w:pPr>
+      <w:r>
+        <w:t>ProfileServiceImpl</w:t>
+      </w:r>
+    </w:p>
+    <w:p>
+      <w:pPr>
+        <w:pStyle w:val="ListParagraph"/>
+        <w:numPr>
+          <w:ilvl w:val="0"/>
+          <w:numId w:val="16"/>
+        </w:numPr>
+      </w:pPr>
+      <w:r>
+        <w:t>ProfileDaoImpl</w:t>
+      </w:r>
+    </w:p>
+    <w:p>
+      <w:pPr>
+        <w:pStyle w:val="ListParagraph"/>
+        <w:numPr>
+          <w:ilvl w:val="0"/>
+          <w:numId w:val="16"/>
+        </w:numPr>
+      </w:pPr>
+      <w:r>
+        <w:t>Profile - properties like profileId, name, password, phone, dob</w:t>
+      </w:r>
+    </w:p>
+    <w:p>
+      <w:pPr>
+        <w:ind w:left="0" w:firstLine="0"/>
+      </w:pPr>
+      <w:r>
+        <w:rPr>
+          <w:highlight w:val="yellow"/>
+        </w:rPr>
+        <w:t>Profile.java</w:t>
+      </w:r>
+    </w:p>
+    <w:p>
+      <w:pPr>
+        <w:ind w:left="0" w:firstLine="0"/>
+      </w:pPr>
+      <w:r>
+        <w:drawing>
+          <wp:inline distT="0" distB="0" distL="0" distR="0" wp14:anchorId="73B64A9F" wp14:editId="1ACAA674">
+            <wp:extent cx="5943600" cy="2867660"/>
+            <wp:effectExtent l="0" t="0" r="0" b="8890"/>
+            <wp:docPr id="1560546775" name="Picture 1"/>
+            <wp:cNvGraphicFramePr>
+              <a:graphicFrameLocks xmlns:a="http://schemas.openxmlformats.org/drawingml/2006/main" noChangeAspect="1"/>
+            </wp:cNvGraphicFramePr>
+            <a:graphic xmlns:a="http://schemas.openxmlformats.org/drawingml/2006/main">
+              <a:graphicData uri="http://schemas.openxmlformats.org/drawingml/2006/picture">
+                <pic:pic xmlns:pic="http://schemas.openxmlformats.org/drawingml/2006/picture">
+                  <pic:nvPicPr>
+                    <pic:cNvPr id="1560546775" name=""/>
+                    <pic:cNvPicPr/>
+                  </pic:nvPicPr>
+                  <pic:blipFill>
+                    <a:blip r:embed="rId20"/>
+                    <a:stretch>
+                      <a:fillRect/>
+                    </a:stretch>
+                  </pic:blipFill>
+                  <pic:spPr>
+                    <a:xfrm>
+                      <a:off x="0" y="0"/>
+                      <a:ext cx="5943600" cy="2867660"/>
+                    </a:xfrm>
+                    <a:prstGeom prst="rect">
+                      <a:avLst/>
+                    </a:prstGeom>
+                  </pic:spPr>
+                </pic:pic>
+              </a:graphicData>
+            </a:graphic>
+          </wp:inline>
+        </w:drawing>
+      </w:r>
+    </w:p>
+    <w:p>
+      <w:pPr>
+        <w:ind w:left="0" w:firstLine="0"/>
+      </w:pPr>
+      <w:r>
+        <w:t xml:space="preserve">Now we must perform CRUD operations in the DAO layer, however we are going maintain the </w:t>
+      </w:r>
+      <w:r>
+        <w:rPr>
+          <w:highlight w:val="yellow"/>
+        </w:rPr>
+        <w:t>data not in the DB instead Collection</w:t>
+      </w:r>
+    </w:p>
+    <w:p>
+      <w:pPr>
+        <w:ind w:left="0" w:firstLine="0"/>
+      </w:pPr>
+      <w:r>
+        <w:t>ProfileDaoImpl must have following methods</w:t>
+      </w:r>
+    </w:p>
+    <w:p>
+      <w:pPr>
+        <w:pStyle w:val="ListParagraph"/>
+        <w:numPr>
+          <w:ilvl w:val="0"/>
+          <w:numId w:val="17"/>
+        </w:numPr>
+      </w:pPr>
+      <w:r>
+        <w:lastRenderedPageBreak/>
+        <w:t>store(Profile p): takes profile object &amp; stores in the db or collection</w:t>
+      </w:r>
+    </w:p>
+    <w:p>
+      <w:pPr>
+        <w:pStyle w:val="ListParagraph"/>
+        <w:numPr>
+          <w:ilvl w:val="0"/>
+          <w:numId w:val="17"/>
+        </w:numPr>
+      </w:pPr>
+      <w:r>
+        <w:t>findAll(): returns all the profiles from the db or collection</w:t>
+      </w:r>
+    </w:p>
+    <w:p>
+      <w:pPr>
+        <w:pStyle w:val="ListParagraph"/>
+        <w:numPr>
+          <w:ilvl w:val="0"/>
+          <w:numId w:val="17"/>
+        </w:numPr>
+      </w:pPr>
+      <w:r>
+        <w:t>findById(int profileId): return a profile that matches to the profileId or return null</w:t>
+      </w:r>
+    </w:p>
+    <w:p>
+      <w:pPr>
+        <w:pStyle w:val="ListParagraph"/>
+        <w:numPr>
+          <w:ilvl w:val="0"/>
+          <w:numId w:val="17"/>
+        </w:numPr>
+      </w:pPr>
+      <w:r>
+        <w:t>delete(Profile): deletes the profile based on the profile id</w:t>
+      </w:r>
+    </w:p>
+    <w:p>
+      <w:pPr>
+        <w:pStyle w:val="ListParagraph"/>
+        <w:numPr>
+          <w:ilvl w:val="0"/>
+          <w:numId w:val="17"/>
+        </w:numPr>
+      </w:pPr>
+      <w:r>
+        <w:t>update(Profile): update the profile properties using the profile id</w:t>
+      </w:r>
+    </w:p>
+    <w:p>
+      <w:pPr>
+        <w:ind w:left="0" w:firstLine="0"/>
+      </w:pPr>
+      <w:r>
+        <w:rPr>
+          <w:highlight w:val="yellow"/>
+        </w:rPr>
+        <w:t>Initially we will implement store</w:t>
+      </w:r>
+      <w:r>
+        <w:rPr>
+          <w:highlight w:val="yellow"/>
+        </w:rPr>
+        <w:t xml:space="preserve"> &amp;</w:t>
+      </w:r>
+      <w:r>
+        <w:rPr>
+          <w:highlight w:val="yellow"/>
+        </w:rPr>
+        <w:t xml:space="preserve"> findAll  in the DAO layer</w:t>
+      </w:r>
+    </w:p>
+    <w:p>
+      <w:pPr>
+        <w:ind w:left="0" w:firstLine="0"/>
+      </w:pPr>
+      <w:r>
+        <w:rPr>
+          <w:highlight w:val="yellow"/>
+        </w:rPr>
+        <w:t>ProfileDaoImpl.java</w:t>
+      </w:r>
+    </w:p>
+    <w:p>
+      <w:pPr>
+        <w:ind w:left="0" w:firstLine="0"/>
+      </w:pPr>
+      <w:r>
+        <w:drawing>
+          <wp:inline distT="0" distB="0" distL="0" distR="0" wp14:anchorId="0BB18BFC" wp14:editId="30A0B361">
+            <wp:extent cx="5943600" cy="3224530"/>
+            <wp:effectExtent l="0" t="0" r="0" b="0"/>
+            <wp:docPr id="607931357" name="Picture 1"/>
+            <wp:cNvGraphicFramePr>
+              <a:graphicFrameLocks xmlns:a="http://schemas.openxmlformats.org/drawingml/2006/main" noChangeAspect="1"/>
+            </wp:cNvGraphicFramePr>
+            <a:graphic xmlns:a="http://schemas.openxmlformats.org/drawingml/2006/main">
+              <a:graphicData uri="http://schemas.openxmlformats.org/drawingml/2006/picture">
+                <pic:pic xmlns:pic="http://schemas.openxmlformats.org/drawingml/2006/picture">
+                  <pic:nvPicPr>
+                    <pic:cNvPr id="607931357" name=""/>
+                    <pic:cNvPicPr/>
+                  </pic:nvPicPr>
+                  <pic:blipFill>
+                    <a:blip r:embed="rId21"/>
+                    <a:stretch>
+                      <a:fillRect/>
+                    </a:stretch>
+                  </pic:blipFill>
+                  <pic:spPr>
+                    <a:xfrm>
+                      <a:off x="0" y="0"/>
+                      <a:ext cx="5943600" cy="3224530"/>
+                    </a:xfrm>
+                    <a:prstGeom prst="rect">
+                      <a:avLst/>
+                    </a:prstGeom>
+                  </pic:spPr>
+                </pic:pic>
+              </a:graphicData>
+            </a:graphic>
+          </wp:inline>
+        </w:drawing>
+      </w:r>
+    </w:p>
+    <w:p>
+      <w:pPr>
+        <w:ind w:left="0" w:firstLine="0"/>
+      </w:pPr>
+      <w:r>
+        <w:rPr>
+          <w:highlight w:val="yellow"/>
+        </w:rPr>
+        <w:t>Implementing the service layer to invoke dao layer</w:t>
+      </w:r>
+    </w:p>
+    <w:p>
+      <w:pPr>
+        <w:ind w:left="0" w:firstLine="0"/>
+      </w:pPr>
+      <w:r>
+        <w:lastRenderedPageBreak/>
+        <w:drawing>
+          <wp:inline distT="0" distB="0" distL="0" distR="0" wp14:anchorId="144E598F" wp14:editId="443E611D">
+            <wp:extent cx="5943600" cy="3562985"/>
+            <wp:effectExtent l="0" t="0" r="0" b="0"/>
+            <wp:docPr id="1919286164" name="Picture 1"/>
+            <wp:cNvGraphicFramePr>
+              <a:graphicFrameLocks xmlns:a="http://schemas.openxmlformats.org/drawingml/2006/main" noChangeAspect="1"/>
+            </wp:cNvGraphicFramePr>
+            <a:graphic xmlns:a="http://schemas.openxmlformats.org/drawingml/2006/main">
+              <a:graphicData uri="http://schemas.openxmlformats.org/drawingml/2006/picture">
+                <pic:pic xmlns:pic="http://schemas.openxmlformats.org/drawingml/2006/picture">
+                  <pic:nvPicPr>
+                    <pic:cNvPr id="1919286164" name=""/>
+                    <pic:cNvPicPr/>
+                  </pic:nvPicPr>
+                  <pic:blipFill>
+                    <a:blip r:embed="rId22"/>
+                    <a:stretch>
+                      <a:fillRect/>
+                    </a:stretch>
+                  </pic:blipFill>
+                  <pic:spPr>
+                    <a:xfrm>
+                      <a:off x="0" y="0"/>
+                      <a:ext cx="5943600" cy="3562985"/>
+                    </a:xfrm>
+                    <a:prstGeom prst="rect">
+                      <a:avLst/>
+                    </a:prstGeom>
+                  </pic:spPr>
+                </pic:pic>
+              </a:graphicData>
+            </a:graphic>
+          </wp:inline>
+        </w:drawing>
+      </w:r>
+    </w:p>
+    <w:p>
+      <w:pPr>
+        <w:ind w:left="0" w:firstLine="0"/>
+      </w:pPr>
+      <w:r>
+        <w:rPr>
+          <w:highlight w:val="yellow"/>
+        </w:rPr>
+        <w:t>Implement the controller to call the service layer</w:t>
+      </w:r>
+    </w:p>
+    <w:p>
+      <w:pPr>
+        <w:ind w:left="0" w:firstLine="0"/>
+      </w:pPr>
+      <w:r>
+        <w:drawing>
+          <wp:inline distT="0" distB="0" distL="0" distR="0" wp14:anchorId="253BCB60" wp14:editId="48DAB111">
+            <wp:extent cx="5943600" cy="2367280"/>
+            <wp:effectExtent l="0" t="0" r="0" b="0"/>
+            <wp:docPr id="1713313628" name="Picture 1"/>
+            <wp:cNvGraphicFramePr>
+              <a:graphicFrameLocks xmlns:a="http://schemas.openxmlformats.org/drawingml/2006/main" noChangeAspect="1"/>
+            </wp:cNvGraphicFramePr>
+            <a:graphic xmlns:a="http://schemas.openxmlformats.org/drawingml/2006/main">
+              <a:graphicData uri="http://schemas.openxmlformats.org/drawingml/2006/picture">
+                <pic:pic xmlns:pic="http://schemas.openxmlformats.org/drawingml/2006/picture">
+                  <pic:nvPicPr>
+                    <pic:cNvPr id="1713313628" name=""/>
+                    <pic:cNvPicPr/>
+                  </pic:nvPicPr>
+                  <pic:blipFill>
+                    <a:blip r:embed="rId23"/>
+                    <a:stretch>
+                      <a:fillRect/>
+                    </a:stretch>
+                  </pic:blipFill>
+                  <pic:spPr>
+                    <a:xfrm>
+                      <a:off x="0" y="0"/>
+                      <a:ext cx="5943600" cy="2367280"/>
+                    </a:xfrm>
+                    <a:prstGeom prst="rect">
+                      <a:avLst/>
+                    </a:prstGeom>
+                  </pic:spPr>
+                </pic:pic>
+              </a:graphicData>
+            </a:graphic>
+          </wp:inline>
+        </w:drawing>
+      </w:r>
+    </w:p>
+    <w:p>
+      <w:pPr>
+        <w:ind w:left="0" w:firstLine="0"/>
+      </w:pPr>
+      <w:r>
+        <w:rPr>
+          <w:highlight w:val="yellow"/>
+        </w:rPr>
+        <w:t>Run the application on the server</w:t>
+      </w:r>
+    </w:p>
+    <w:p>
+      <w:pPr>
+        <w:ind w:left="0" w:firstLine="0"/>
+      </w:pPr>
+      <w:r>
+        <w:lastRenderedPageBreak/>
+        <w:drawing>
+          <wp:inline distT="0" distB="0" distL="0" distR="0" wp14:anchorId="4FE79D32" wp14:editId="7AF41948">
+            <wp:extent cx="5943600" cy="3406775"/>
+            <wp:effectExtent l="0" t="0" r="0" b="3175"/>
+            <wp:docPr id="2076741983" name="Picture 1"/>
+            <wp:cNvGraphicFramePr>
+              <a:graphicFrameLocks xmlns:a="http://schemas.openxmlformats.org/drawingml/2006/main" noChangeAspect="1"/>
+            </wp:cNvGraphicFramePr>
+            <a:graphic xmlns:a="http://schemas.openxmlformats.org/drawingml/2006/main">
+              <a:graphicData uri="http://schemas.openxmlformats.org/drawingml/2006/picture">
+                <pic:pic xmlns:pic="http://schemas.openxmlformats.org/drawingml/2006/picture">
+                  <pic:nvPicPr>
+                    <pic:cNvPr id="2076741983" name=""/>
+                    <pic:cNvPicPr/>
+                  </pic:nvPicPr>
+                  <pic:blipFill>
+                    <a:blip r:embed="rId24"/>
+                    <a:stretch>
+                      <a:fillRect/>
+                    </a:stretch>
+                  </pic:blipFill>
+                  <pic:spPr>
+                    <a:xfrm>
+                      <a:off x="0" y="0"/>
+                      <a:ext cx="5943600" cy="3406775"/>
+                    </a:xfrm>
+                    <a:prstGeom prst="rect">
+                      <a:avLst/>
+                    </a:prstGeom>
+                  </pic:spPr>
+                </pic:pic>
+              </a:graphicData>
+            </a:graphic>
+          </wp:inline>
+        </w:drawing>
+      </w:r>
+    </w:p>
+    <w:p>
+      <w:pPr>
+        <w:ind w:left="0" w:firstLine="0"/>
+      </w:pPr>
+    </w:p>
+    <w:p>
+      <w:pPr>
+        <w:ind w:left="0" w:firstLine="0"/>
+      </w:pPr>
+      <w:r>
+        <w:rPr>
+          <w:highlight w:val="yellow"/>
+        </w:rPr>
+        <w:t>Webservice to read all profiles</w:t>
+      </w:r>
+    </w:p>
+    <w:p>
+      <w:pPr>
+        <w:ind w:left="0" w:firstLine="0"/>
+      </w:pPr>
+      <w:r>
+        <w:drawing>
+          <wp:inline distT="0" distB="0" distL="0" distR="0" wp14:anchorId="70D80653" wp14:editId="2F1C592D">
+            <wp:extent cx="5943600" cy="2094865"/>
+            <wp:effectExtent l="0" t="0" r="0" b="635"/>
+            <wp:docPr id="577853268" name="Picture 1"/>
+            <wp:cNvGraphicFramePr>
+              <a:graphicFrameLocks xmlns:a="http://schemas.openxmlformats.org/drawingml/2006/main" noChangeAspect="1"/>
+            </wp:cNvGraphicFramePr>
+            <a:graphic xmlns:a="http://schemas.openxmlformats.org/drawingml/2006/main">
+              <a:graphicData uri="http://schemas.openxmlformats.org/drawingml/2006/picture">
+                <pic:pic xmlns:pic="http://schemas.openxmlformats.org/drawingml/2006/picture">
+                  <pic:nvPicPr>
+                    <pic:cNvPr id="577853268" name=""/>
+                    <pic:cNvPicPr/>
+                  </pic:nvPicPr>
+                  <pic:blipFill>
+                    <a:blip r:embed="rId25"/>
+                    <a:stretch>
+                      <a:fillRect/>
+                    </a:stretch>
+                  </pic:blipFill>
+                  <pic:spPr>
+                    <a:xfrm>
+                      <a:off x="0" y="0"/>
+                      <a:ext cx="5943600" cy="2094865"/>
+                    </a:xfrm>
+                    <a:prstGeom prst="rect">
+                      <a:avLst/>
+                    </a:prstGeom>
+                  </pic:spPr>
+                </pic:pic>
+              </a:graphicData>
+            </a:graphic>
+          </wp:inline>
+        </w:drawing>
+      </w:r>
+    </w:p>
+    <w:p>
+      <w:pPr>
+        <w:ind w:left="0" w:firstLine="0"/>
+      </w:pPr>
+      <w:r>
+        <w:rPr>
+          <w:highlight w:val="yellow"/>
+        </w:rPr>
+        <w:t>Output:</w:t>
+      </w:r>
+    </w:p>
+    <w:p>
+      <w:pPr>
+        <w:ind w:left="0" w:firstLine="0"/>
+      </w:pPr>
+      <w:r>
+        <w:lastRenderedPageBreak/>
+        <w:drawing>
+          <wp:inline distT="0" distB="0" distL="0" distR="0" wp14:anchorId="13BA2378" wp14:editId="63C839CD">
+            <wp:extent cx="5943600" cy="2785110"/>
+            <wp:effectExtent l="0" t="0" r="0" b="0"/>
+            <wp:docPr id="385144734" name="Picture 1"/>
+            <wp:cNvGraphicFramePr>
+              <a:graphicFrameLocks xmlns:a="http://schemas.openxmlformats.org/drawingml/2006/main" noChangeAspect="1"/>
+            </wp:cNvGraphicFramePr>
+            <a:graphic xmlns:a="http://schemas.openxmlformats.org/drawingml/2006/main">
+              <a:graphicData uri="http://schemas.openxmlformats.org/drawingml/2006/picture">
+                <pic:pic xmlns:pic="http://schemas.openxmlformats.org/drawingml/2006/picture">
+                  <pic:nvPicPr>
+                    <pic:cNvPr id="385144734" name=""/>
+                    <pic:cNvPicPr/>
+                  </pic:nvPicPr>
+                  <pic:blipFill>
+                    <a:blip r:embed="rId26"/>
+                    <a:stretch>
+                      <a:fillRect/>
+                    </a:stretch>
+                  </pic:blipFill>
+                  <pic:spPr>
+                    <a:xfrm>
+                      <a:off x="0" y="0"/>
+                      <a:ext cx="5943600" cy="2785110"/>
+                    </a:xfrm>
+                    <a:prstGeom prst="rect">
+                      <a:avLst/>
+                    </a:prstGeom>
+                  </pic:spPr>
+                </pic:pic>
+              </a:graphicData>
+            </a:graphic>
+          </wp:inline>
+        </w:drawing>
+      </w:r>
+    </w:p>
+    <w:p>
+      <w:pPr>
+        <w:ind w:left="0" w:firstLine="0"/>
+      </w:pPr>
+    </w:p>
+    <w:p>
+      <w:pPr>
+        <w:ind w:left="0" w:firstLine="0"/>
+      </w:pPr>
+      <w:r>
+        <w:rPr>
+          <w:highlight w:val="yellow"/>
+        </w:rPr>
+        <w:t>Another method in the DAO that takes the id and returns the profile</w:t>
+      </w:r>
+    </w:p>
+    <w:p>
+      <w:pPr>
+        <w:ind w:left="0" w:firstLine="0"/>
+      </w:pPr>
+      <w:r>
+        <w:drawing>
+          <wp:inline distT="0" distB="0" distL="0" distR="0" wp14:anchorId="5330A579" wp14:editId="64602D05">
+            <wp:extent cx="5943600" cy="3785870"/>
+            <wp:effectExtent l="0" t="0" r="0" b="5080"/>
+            <wp:docPr id="1304634597" name="Picture 1"/>
+            <wp:cNvGraphicFramePr>
+              <a:graphicFrameLocks xmlns:a="http://schemas.openxmlformats.org/drawingml/2006/main" noChangeAspect="1"/>
+            </wp:cNvGraphicFramePr>
+            <a:graphic xmlns:a="http://schemas.openxmlformats.org/drawingml/2006/main">
+              <a:graphicData uri="http://schemas.openxmlformats.org/drawingml/2006/picture">
+                <pic:pic xmlns:pic="http://schemas.openxmlformats.org/drawingml/2006/picture">
+                  <pic:nvPicPr>
+                    <pic:cNvPr id="1304634597" name=""/>
+                    <pic:cNvPicPr/>
+                  </pic:nvPicPr>
+                  <pic:blipFill>
+                    <a:blip r:embed="rId27"/>
+                    <a:stretch>
+                      <a:fillRect/>
+                    </a:stretch>
+                  </pic:blipFill>
+                  <pic:spPr>
+                    <a:xfrm>
+                      <a:off x="0" y="0"/>
+                      <a:ext cx="5943600" cy="3785870"/>
+                    </a:xfrm>
+                    <a:prstGeom prst="rect">
+                      <a:avLst/>
+                    </a:prstGeom>
+                  </pic:spPr>
+                </pic:pic>
+              </a:graphicData>
+            </a:graphic>
+          </wp:inline>
+        </w:drawing>
+      </w:r>
+    </w:p>
+    <w:p>
+      <w:pPr>
+        <w:ind w:left="0" w:firstLine="0"/>
+      </w:pPr>
+    </w:p>
     <w:sectPr>
       <w:pgSz w:w="12240" w:h="15840"/>
       <w:pgMar w:top="1440" w:right="1440" w:bottom="1440" w:left="1440" w:header="720" w:footer="720" w:gutter="0"/>
@@ -1806,6 +2679,95 @@
 <file path=word/numbering.xml><?xml version="1.0" encoding="utf-8"?>
 <w:numbering xmlns:wpc="http://schemas.microsoft.com/office/word/2010/wordprocessingCanvas" xmlns:cx="http://schemas.microsoft.com/office/drawing/2014/chartex" xmlns:cx1="http://schemas.microsoft.com/office/drawing/2015/9/8/chartex" xmlns:cx2="http://schemas.microsoft.com/office/drawing/2015/10/21/chartex" xmlns:cx3="http://schemas.microsoft.com/office/drawing/2016/5/9/chartex" xmlns:cx4="http://schemas.microsoft.com/office/drawing/2016/5/10/chartex" xmlns:cx5="http://schemas.microsoft.com/office/drawing/2016/5/11/chartex" xmlns:cx6="http://schemas.microsoft.com/office/drawing/2016/5/12/chartex" xmlns:cx7="http://schemas.microsoft.com/office/drawing/2016/5/13/chartex" xmlns:cx8="http://schemas.microsoft.com/office/drawing/2016/5/14/chartex" xmlns:mc="http://schemas.openxmlformats.org/markup-compatibility/2006" xmlns:aink="http://schemas.microsoft.com/office/drawing/2016/ink" xmlns:am3d="http://schemas.microsoft.com/office/drawing/2017/model3d" xmlns:o="urn:schemas-microsoft-com:office:office" xmlns:oel="http://schemas.microsoft.com/office/2019/extlst" xmlns:r="http://schemas.openxmlformats.org/officeDocument/2006/relationships" xmlns:m="http://schemas.openxmlformats.org/officeDocument/2006/math" xmlns:v="urn:schemas-microsoft-com:vml" xmlns:wp14="http://schemas.microsoft.com/office/word/2010/wordprocessingDrawing" xmlns:wp="http://schemas.openxmlformats.org/drawingml/2006/wordprocessingDrawing" xmlns:w10="urn:schemas-microsoft-com:office:word" xmlns:w="http://schemas.openxmlformats.org/wordprocessingml/2006/main" xmlns:w14="http://schemas.microsoft.com/office/word/2010/wordml" xmlns:w15="http://schemas.microsoft.com/office/word/2012/wordml" xmlns:w16cex="http://schemas.microsoft.com/office/word/2018/wordml/cex" xmlns:w16cid="http://schemas.microsoft.com/office/word/2016/wordml/cid" xmlns:w16="http://schemas.microsoft.com/office/word/2018/wordml" xmlns:w16du="http://schemas.microsoft.com/office/word/2023/wordml/word16du" xmlns:w16sdtdh="http://schemas.microsoft.com/office/word/2020/wordml/sdtdatahash" xmlns:w16se="http://schemas.microsoft.com/office/word/2015/wordml/symex" xmlns:wpg="http://schemas.microsoft.com/office/word/2010/wordprocessingGroup" xmlns:wpi="http://schemas.microsoft.com/office/word/2010/wordprocessingInk" xmlns:wne="http://schemas.microsoft.com/office/word/2006/wordml" xmlns:wps="http://schemas.microsoft.com/office/word/2010/wordprocessingShape" mc:Ignorable="w14 w15 w16se w16cid w16 w16cex w16sdtdh w16du wp14">
   <w:abstractNum w:abstractNumId="0" w15:restartNumberingAfterBreak="0">
+    <w:nsid w:val="117D2E7F"/>
+    <w:multiLevelType w:val="hybridMultilevel"/>
+    <w:tmpl w:val="BC6E3CBA"/>
+    <w:lvl w:ilvl="0" w:tplc="0409000F">
+      <w:start w:val="1"/>
+      <w:numFmt w:val="decimal"/>
+      <w:lvlText w:val="%1."/>
+      <w:lvlJc w:val="left"/>
+      <w:pPr>
+        <w:ind w:left="720" w:hanging="360"/>
+      </w:pPr>
+      <w:rPr>
+        <w:rFonts w:hint="default"/>
+      </w:rPr>
+    </w:lvl>
+    <w:lvl w:ilvl="1" w:tplc="04090019" w:tentative="1">
+      <w:start w:val="1"/>
+      <w:numFmt w:val="lowerLetter"/>
+      <w:lvlText w:val="%2."/>
+      <w:lvlJc w:val="left"/>
+      <w:pPr>
+        <w:ind w:left="1440" w:hanging="360"/>
+      </w:pPr>
+    </w:lvl>
+    <w:lvl w:ilvl="2" w:tplc="0409001B" w:tentative="1">
+      <w:start w:val="1"/>
+      <w:numFmt w:val="lowerRoman"/>
+      <w:lvlText w:val="%3."/>
+      <w:lvlJc w:val="right"/>
+      <w:pPr>
+        <w:ind w:left="2160" w:hanging="180"/>
+      </w:pPr>
+    </w:lvl>
+    <w:lvl w:ilvl="3" w:tplc="0409000F" w:tentative="1">
+      <w:start w:val="1"/>
+      <w:numFmt w:val="decimal"/>
+      <w:lvlText w:val="%4."/>
+      <w:lvlJc w:val="left"/>
+      <w:pPr>
+        <w:ind w:left="2880" w:hanging="360"/>
+      </w:pPr>
+    </w:lvl>
+    <w:lvl w:ilvl="4" w:tplc="04090019" w:tentative="1">
+      <w:start w:val="1"/>
+      <w:numFmt w:val="lowerLetter"/>
+      <w:lvlText w:val="%5."/>
+      <w:lvlJc w:val="left"/>
+      <w:pPr>
+        <w:ind w:left="3600" w:hanging="360"/>
+      </w:pPr>
+    </w:lvl>
+    <w:lvl w:ilvl="5" w:tplc="0409001B" w:tentative="1">
+      <w:start w:val="1"/>
+      <w:numFmt w:val="lowerRoman"/>
+      <w:lvlText w:val="%6."/>
+      <w:lvlJc w:val="right"/>
+      <w:pPr>
+        <w:ind w:left="4320" w:hanging="180"/>
+      </w:pPr>
+    </w:lvl>
+    <w:lvl w:ilvl="6" w:tplc="0409000F" w:tentative="1">
+      <w:start w:val="1"/>
+      <w:numFmt w:val="decimal"/>
+      <w:lvlText w:val="%7."/>
+      <w:lvlJc w:val="left"/>
+      <w:pPr>
+        <w:ind w:left="5040" w:hanging="360"/>
+      </w:pPr>
+    </w:lvl>
+    <w:lvl w:ilvl="7" w:tplc="04090019" w:tentative="1">
+      <w:start w:val="1"/>
+      <w:numFmt w:val="lowerLetter"/>
+      <w:lvlText w:val="%8."/>
+      <w:lvlJc w:val="left"/>
+      <w:pPr>
+        <w:ind w:left="5760" w:hanging="360"/>
+      </w:pPr>
+    </w:lvl>
+    <w:lvl w:ilvl="8" w:tplc="0409001B" w:tentative="1">
+      <w:start w:val="1"/>
+      <w:numFmt w:val="lowerRoman"/>
+      <w:lvlText w:val="%9."/>
+      <w:lvlJc w:val="right"/>
+      <w:pPr>
+        <w:ind w:left="6480" w:hanging="180"/>
+      </w:pPr>
+    </w:lvl>
+  </w:abstractNum>
+  <w:abstractNum w:abstractNumId="1" w15:restartNumberingAfterBreak="0">
     <w:nsid w:val="18A1071B"/>
     <w:multiLevelType w:val="hybridMultilevel"/>
     <w:tmpl w:val="0A2EC450"/>
@@ -1918,7 +2880,7 @@
       </w:rPr>
     </w:lvl>
   </w:abstractNum>
-  <w:abstractNum w:abstractNumId="1" w15:restartNumberingAfterBreak="0">
+  <w:abstractNum w:abstractNumId="2" w15:restartNumberingAfterBreak="0">
     <w:nsid w:val="190C1A3A"/>
     <w:multiLevelType w:val="hybridMultilevel"/>
     <w:tmpl w:val="30860300"/>
@@ -2007,7 +2969,7 @@
       </w:pPr>
     </w:lvl>
   </w:abstractNum>
-  <w:abstractNum w:abstractNumId="2" w15:restartNumberingAfterBreak="0">
+  <w:abstractNum w:abstractNumId="3" w15:restartNumberingAfterBreak="0">
     <w:nsid w:val="21DD640E"/>
     <w:multiLevelType w:val="hybridMultilevel"/>
     <w:tmpl w:val="2BA23C26"/>
@@ -2096,7 +3058,7 @@
       </w:pPr>
     </w:lvl>
   </w:abstractNum>
-  <w:abstractNum w:abstractNumId="3" w15:restartNumberingAfterBreak="0">
+  <w:abstractNum w:abstractNumId="4" w15:restartNumberingAfterBreak="0">
     <w:nsid w:val="2A7C152F"/>
     <w:multiLevelType w:val="hybridMultilevel"/>
     <w:tmpl w:val="CAA25138"/>
@@ -2209,7 +3171,7 @@
       </w:rPr>
     </w:lvl>
   </w:abstractNum>
-  <w:abstractNum w:abstractNumId="4" w15:restartNumberingAfterBreak="0">
+  <w:abstractNum w:abstractNumId="5" w15:restartNumberingAfterBreak="0">
     <w:nsid w:val="36D963E1"/>
     <w:multiLevelType w:val="hybridMultilevel"/>
     <w:tmpl w:val="D854A4AA"/>
@@ -2298,7 +3260,7 @@
       </w:pPr>
     </w:lvl>
   </w:abstractNum>
-  <w:abstractNum w:abstractNumId="5" w15:restartNumberingAfterBreak="0">
+  <w:abstractNum w:abstractNumId="6" w15:restartNumberingAfterBreak="0">
     <w:nsid w:val="37E462F8"/>
     <w:multiLevelType w:val="hybridMultilevel"/>
     <w:tmpl w:val="25C2D140"/>
@@ -2387,7 +3349,7 @@
       </w:pPr>
     </w:lvl>
   </w:abstractNum>
-  <w:abstractNum w:abstractNumId="6" w15:restartNumberingAfterBreak="0">
+  <w:abstractNum w:abstractNumId="7" w15:restartNumberingAfterBreak="0">
     <w:nsid w:val="4028705A"/>
     <w:multiLevelType w:val="hybridMultilevel"/>
     <w:tmpl w:val="AFB43B58"/>
@@ -2500,7 +3462,7 @@
       </w:rPr>
     </w:lvl>
   </w:abstractNum>
-  <w:abstractNum w:abstractNumId="7" w15:restartNumberingAfterBreak="0">
+  <w:abstractNum w:abstractNumId="8" w15:restartNumberingAfterBreak="0">
     <w:nsid w:val="488F63D2"/>
     <w:multiLevelType w:val="hybridMultilevel"/>
     <w:tmpl w:val="319ED8F0"/>
@@ -2589,7 +3551,96 @@
       </w:pPr>
     </w:lvl>
   </w:abstractNum>
-  <w:abstractNum w:abstractNumId="8" w15:restartNumberingAfterBreak="0">
+  <w:abstractNum w:abstractNumId="9" w15:restartNumberingAfterBreak="0">
+    <w:nsid w:val="4BD034E0"/>
+    <w:multiLevelType w:val="hybridMultilevel"/>
+    <w:tmpl w:val="12D03CDA"/>
+    <w:lvl w:ilvl="0" w:tplc="0409000F">
+      <w:start w:val="1"/>
+      <w:numFmt w:val="decimal"/>
+      <w:lvlText w:val="%1."/>
+      <w:lvlJc w:val="left"/>
+      <w:pPr>
+        <w:ind w:left="720" w:hanging="360"/>
+      </w:pPr>
+      <w:rPr>
+        <w:rFonts w:hint="default"/>
+      </w:rPr>
+    </w:lvl>
+    <w:lvl w:ilvl="1" w:tplc="04090019" w:tentative="1">
+      <w:start w:val="1"/>
+      <w:numFmt w:val="lowerLetter"/>
+      <w:lvlText w:val="%2."/>
+      <w:lvlJc w:val="left"/>
+      <w:pPr>
+        <w:ind w:left="1440" w:hanging="360"/>
+      </w:pPr>
+    </w:lvl>
+    <w:lvl w:ilvl="2" w:tplc="0409001B" w:tentative="1">
+      <w:start w:val="1"/>
+      <w:numFmt w:val="lowerRoman"/>
+      <w:lvlText w:val="%3."/>
+      <w:lvlJc w:val="right"/>
+      <w:pPr>
+        <w:ind w:left="2160" w:hanging="180"/>
+      </w:pPr>
+    </w:lvl>
+    <w:lvl w:ilvl="3" w:tplc="0409000F" w:tentative="1">
+      <w:start w:val="1"/>
+      <w:numFmt w:val="decimal"/>
+      <w:lvlText w:val="%4."/>
+      <w:lvlJc w:val="left"/>
+      <w:pPr>
+        <w:ind w:left="2880" w:hanging="360"/>
+      </w:pPr>
+    </w:lvl>
+    <w:lvl w:ilvl="4" w:tplc="04090019" w:tentative="1">
+      <w:start w:val="1"/>
+      <w:numFmt w:val="lowerLetter"/>
+      <w:lvlText w:val="%5."/>
+      <w:lvlJc w:val="left"/>
+      <w:pPr>
+        <w:ind w:left="3600" w:hanging="360"/>
+      </w:pPr>
+    </w:lvl>
+    <w:lvl w:ilvl="5" w:tplc="0409001B" w:tentative="1">
+      <w:start w:val="1"/>
+      <w:numFmt w:val="lowerRoman"/>
+      <w:lvlText w:val="%6."/>
+      <w:lvlJc w:val="right"/>
+      <w:pPr>
+        <w:ind w:left="4320" w:hanging="180"/>
+      </w:pPr>
+    </w:lvl>
+    <w:lvl w:ilvl="6" w:tplc="0409000F" w:tentative="1">
+      <w:start w:val="1"/>
+      <w:numFmt w:val="decimal"/>
+      <w:lvlText w:val="%7."/>
+      <w:lvlJc w:val="left"/>
+      <w:pPr>
+        <w:ind w:left="5040" w:hanging="360"/>
+      </w:pPr>
+    </w:lvl>
+    <w:lvl w:ilvl="7" w:tplc="04090019" w:tentative="1">
+      <w:start w:val="1"/>
+      <w:numFmt w:val="lowerLetter"/>
+      <w:lvlText w:val="%8."/>
+      <w:lvlJc w:val="left"/>
+      <w:pPr>
+        <w:ind w:left="5760" w:hanging="360"/>
+      </w:pPr>
+    </w:lvl>
+    <w:lvl w:ilvl="8" w:tplc="0409001B" w:tentative="1">
+      <w:start w:val="1"/>
+      <w:numFmt w:val="lowerRoman"/>
+      <w:lvlText w:val="%9."/>
+      <w:lvlJc w:val="right"/>
+      <w:pPr>
+        <w:ind w:left="6480" w:hanging="180"/>
+      </w:pPr>
+    </w:lvl>
+  </w:abstractNum>
+  <w:abstractNum w:abstractNumId="10" w15:restartNumberingAfterBreak="0">
     <w:nsid w:val="550E47EE"/>
     <w:multiLevelType w:val="hybridMultilevel"/>
     <w:tmpl w:val="F5960AB2"/>
@@ -2678,7 +3729,96 @@
       </w:pPr>
     </w:lvl>
   </w:abstractNum>
-  <w:abstractNum w:abstractNumId="9" w15:restartNumberingAfterBreak="0">
+  <w:abstractNum w:abstractNumId="11" w15:restartNumberingAfterBreak="0">
+    <w:nsid w:val="5B522136"/>
+    <w:multiLevelType w:val="hybridMultilevel"/>
+    <w:tmpl w:val="4D16ABE8"/>
+    <w:lvl w:ilvl="0" w:tplc="0409000F">
+      <w:start w:val="1"/>
+      <w:numFmt w:val="decimal"/>
+      <w:lvlText w:val="%1."/>
+      <w:lvlJc w:val="left"/>
+      <w:pPr>
+        <w:ind w:left="720" w:hanging="360"/>
+      </w:pPr>
+      <w:rPr>
+        <w:rFonts w:hint="default"/>
+      </w:rPr>
+    </w:lvl>
+    <w:lvl w:ilvl="1" w:tplc="04090019" w:tentative="1">
+      <w:start w:val="1"/>
+      <w:numFmt w:val="lowerLetter"/>
+      <w:lvlText w:val="%2."/>
+      <w:lvlJc w:val="left"/>
+      <w:pPr>
+        <w:ind w:left="1440" w:hanging="360"/>
+      </w:pPr>
+    </w:lvl>
+    <w:lvl w:ilvl="2" w:tplc="0409001B" w:tentative="1">
+      <w:start w:val="1"/>
+      <w:numFmt w:val="lowerRoman"/>
+      <w:lvlText w:val="%3."/>
+      <w:lvlJc w:val="right"/>
+      <w:pPr>
+        <w:ind w:left="2160" w:hanging="180"/>
+      </w:pPr>
+    </w:lvl>
+    <w:lvl w:ilvl="3" w:tplc="0409000F" w:tentative="1">
+      <w:start w:val="1"/>
+      <w:numFmt w:val="decimal"/>
+      <w:lvlText w:val="%4."/>
+      <w:lvlJc w:val="left"/>
+      <w:pPr>
+        <w:ind w:left="2880" w:hanging="360"/>
+      </w:pPr>
+    </w:lvl>
+    <w:lvl w:ilvl="4" w:tplc="04090019" w:tentative="1">
+      <w:start w:val="1"/>
+      <w:numFmt w:val="lowerLetter"/>
+      <w:lvlText w:val="%5."/>
+      <w:lvlJc w:val="left"/>
+      <w:pPr>
+        <w:ind w:left="3600" w:hanging="360"/>
+      </w:pPr>
+    </w:lvl>
+    <w:lvl w:ilvl="5" w:tplc="0409001B" w:tentative="1">
+      <w:start w:val="1"/>
+      <w:numFmt w:val="lowerRoman"/>
+      <w:lvlText w:val="%6."/>
+      <w:lvlJc w:val="right"/>
+      <w:pPr>
+        <w:ind w:left="4320" w:hanging="180"/>
+      </w:pPr>
+    </w:lvl>
+    <w:lvl w:ilvl="6" w:tplc="0409000F" w:tentative="1">
+      <w:start w:val="1"/>
+      <w:numFmt w:val="decimal"/>
+      <w:lvlText w:val="%7."/>
+      <w:lvlJc w:val="left"/>
+      <w:pPr>
+        <w:ind w:left="5040" w:hanging="360"/>
+      </w:pPr>
+    </w:lvl>
+    <w:lvl w:ilvl="7" w:tplc="04090019" w:tentative="1">
+      <w:start w:val="1"/>
+      <w:numFmt w:val="lowerLetter"/>
+      <w:lvlText w:val="%8."/>
+      <w:lvlJc w:val="left"/>
+      <w:pPr>
+        <w:ind w:left="5760" w:hanging="360"/>
+      </w:pPr>
+    </w:lvl>
+    <w:lvl w:ilvl="8" w:tplc="0409001B" w:tentative="1">
+      <w:start w:val="1"/>
+      <w:numFmt w:val="lowerRoman"/>
+      <w:lvlText w:val="%9."/>
+      <w:lvlJc w:val="right"/>
+      <w:pPr>
+        <w:ind w:left="6480" w:hanging="180"/>
+      </w:pPr>
+    </w:lvl>
+  </w:abstractNum>
+  <w:abstractNum w:abstractNumId="12" w15:restartNumberingAfterBreak="0">
     <w:nsid w:val="5CB41EA1"/>
     <w:multiLevelType w:val="hybridMultilevel"/>
     <w:tmpl w:val="7F045906"/>
@@ -2767,7 +3907,7 @@
       </w:pPr>
     </w:lvl>
   </w:abstractNum>
-  <w:abstractNum w:abstractNumId="10" w15:restartNumberingAfterBreak="0">
+  <w:abstractNum w:abstractNumId="13" w15:restartNumberingAfterBreak="0">
     <w:nsid w:val="5F1D2BBE"/>
     <w:multiLevelType w:val="hybridMultilevel"/>
     <w:tmpl w:val="EA0C83F4"/>
@@ -2856,7 +3996,7 @@
       </w:pPr>
     </w:lvl>
   </w:abstractNum>
-  <w:abstractNum w:abstractNumId="11" w15:restartNumberingAfterBreak="0">
+  <w:abstractNum w:abstractNumId="14" w15:restartNumberingAfterBreak="0">
     <w:nsid w:val="73DD3747"/>
     <w:multiLevelType w:val="hybridMultilevel"/>
     <w:tmpl w:val="73BC6368"/>
@@ -2945,7 +4085,7 @@
       </w:pPr>
     </w:lvl>
   </w:abstractNum>
-  <w:abstractNum w:abstractNumId="12" w15:restartNumberingAfterBreak="0">
+  <w:abstractNum w:abstractNumId="15" w15:restartNumberingAfterBreak="0">
     <w:nsid w:val="7A6F59B0"/>
     <w:multiLevelType w:val="hybridMultilevel"/>
     <w:tmpl w:val="868AC614"/>
@@ -3058,7 +4198,7 @@
       </w:rPr>
     </w:lvl>
   </w:abstractNum>
-  <w:abstractNum w:abstractNumId="13" w15:restartNumberingAfterBreak="0">
+  <w:abstractNum w:abstractNumId="16" w15:restartNumberingAfterBreak="0">
     <w:nsid w:val="7D1011D6"/>
     <w:multiLevelType w:val="hybridMultilevel"/>
     <w:tmpl w:val="B6161FCC"/>
@@ -3172,46 +4312,55 @@
     </w:lvl>
   </w:abstractNum>
   <w:num w:numId="1" w16cid:durableId="1846438144">
+    <w:abstractNumId w:val="13"/>
+  </w:num>
+  <w:num w:numId="2" w16cid:durableId="180778540">
+    <w:abstractNumId w:val="12"/>
+  </w:num>
+  <w:num w:numId="3" w16cid:durableId="1437676454">
+    <w:abstractNumId w:val="2"/>
+  </w:num>
+  <w:num w:numId="4" w16cid:durableId="1964340161">
+    <w:abstractNumId w:val="15"/>
+  </w:num>
+  <w:num w:numId="5" w16cid:durableId="53432810">
+    <w:abstractNumId w:val="16"/>
+  </w:num>
+  <w:num w:numId="6" w16cid:durableId="1491601081">
+    <w:abstractNumId w:val="1"/>
+  </w:num>
+  <w:num w:numId="7" w16cid:durableId="396827764">
+    <w:abstractNumId w:val="7"/>
+  </w:num>
+  <w:num w:numId="8" w16cid:durableId="2141728644">
+    <w:abstractNumId w:val="4"/>
+  </w:num>
+  <w:num w:numId="9" w16cid:durableId="1864320365">
+    <w:abstractNumId w:val="8"/>
+  </w:num>
+  <w:num w:numId="10" w16cid:durableId="1230967108">
+    <w:abstractNumId w:val="6"/>
+  </w:num>
+  <w:num w:numId="11" w16cid:durableId="573442554">
     <w:abstractNumId w:val="10"/>
   </w:num>
-  <w:num w:numId="2" w16cid:durableId="180778540">
+  <w:num w:numId="12" w16cid:durableId="485170206">
+    <w:abstractNumId w:val="5"/>
+  </w:num>
+  <w:num w:numId="13" w16cid:durableId="1613243925">
+    <w:abstractNumId w:val="14"/>
+  </w:num>
+  <w:num w:numId="14" w16cid:durableId="626544802">
+    <w:abstractNumId w:val="3"/>
+  </w:num>
+  <w:num w:numId="15" w16cid:durableId="1190217021">
     <w:abstractNumId w:val="9"/>
   </w:num>
-  <w:num w:numId="3" w16cid:durableId="1437676454">
-    <w:abstractNumId w:val="1"/>
-  </w:num>
-  <w:num w:numId="4" w16cid:durableId="1964340161">
-    <w:abstractNumId w:val="12"/>
-  </w:num>
-  <w:num w:numId="5" w16cid:durableId="53432810">
-    <w:abstractNumId w:val="13"/>
-  </w:num>
-  <w:num w:numId="6" w16cid:durableId="1491601081">
+  <w:num w:numId="16" w16cid:durableId="2008555794">
     <w:abstractNumId w:val="0"/>
   </w:num>
-  <w:num w:numId="7" w16cid:durableId="396827764">
-    <w:abstractNumId w:val="6"/>
-  </w:num>
-  <w:num w:numId="8" w16cid:durableId="2141728644">
-    <w:abstractNumId w:val="3"/>
-  </w:num>
-  <w:num w:numId="9" w16cid:durableId="1864320365">
-    <w:abstractNumId w:val="7"/>
-  </w:num>
-  <w:num w:numId="10" w16cid:durableId="1230967108">
-    <w:abstractNumId w:val="5"/>
-  </w:num>
-  <w:num w:numId="11" w16cid:durableId="573442554">
-    <w:abstractNumId w:val="8"/>
-  </w:num>
-  <w:num w:numId="12" w16cid:durableId="485170206">
-    <w:abstractNumId w:val="4"/>
-  </w:num>
-  <w:num w:numId="13" w16cid:durableId="1613243925">
+  <w:num w:numId="17" w16cid:durableId="839658185">
     <w:abstractNumId w:val="11"/>
-  </w:num>
-  <w:num w:numId="14" w16cid:durableId="626544802">
-    <w:abstractNumId w:val="2"/>
   </w:num>
 </w:numbering>
 </file>

</xml_diff>